<commit_message>
question 5 images and code and updated summary doc
</commit_message>
<xml_diff>
--- a/ProjectSummary.docx
+++ b/ProjectSummary.docx
@@ -312,42 +312,6 @@
           <w:szCs w:val="20"/>
         </w:rPr>
         <w:t xml:space="preserve">How much time does it take each property type to double in value? How much time does it take prices in each area to double? </w:t>
-      </w:r>
-      <w:r>
-        <w:rPr>
-          <w:rFonts w:ascii="Arial" w:eastAsia="Times New Roman" w:hAnsi="Arial" w:cs="Arial"/>
-          <w:b/>
-          <w:bCs/>
-          <w:color w:val="000000"/>
-          <w:sz w:val="20"/>
-          <w:szCs w:val="20"/>
-        </w:rPr>
-        <w:t>Aditi</w:t>
-      </w:r>
-    </w:p>
-    <w:p>
-      <w:pPr>
-        <w:numPr>
-          <w:ilvl w:val="0"/>
-          <w:numId w:val="1"/>
-        </w:numPr>
-        <w:spacing w:after="0" w:line="240" w:lineRule="auto"/>
-        <w:textAlignment w:val="baseline"/>
-        <w:rPr>
-          <w:rFonts w:ascii="Arial" w:eastAsia="Times New Roman" w:hAnsi="Arial" w:cs="Arial"/>
-          <w:color w:val="000000"/>
-          <w:sz w:val="20"/>
-          <w:szCs w:val="20"/>
-        </w:rPr>
-      </w:pPr>
-      <w:r>
-        <w:rPr>
-          <w:rFonts w:ascii="Arial" w:eastAsia="Times New Roman" w:hAnsi="Arial" w:cs="Arial"/>
-          <w:color w:val="000000"/>
-          <w:sz w:val="20"/>
-          <w:szCs w:val="20"/>
-        </w:rPr>
-        <w:t xml:space="preserve">Plot the relationship between the MLS index value and Benchmark prices. </w:t>
       </w:r>
       <w:r>
         <w:rPr>
@@ -883,7 +847,6 @@
   </w:num>
   <w:num w:numId="3" w16cid:durableId="2096777422">
     <w:abstractNumId w:val="0"/>
-    <w:lvlOverride w:ilvl="0"/>
   </w:num>
 </w:numbering>
 </file>

</xml_diff>